<commit_message>
Cleanup, fixed tests, added documentation
Cleanup:
 - Removed properties.js -- Not necessary anymore
 - Removed functionalSnake.js -- Not necessary anymore

Fixed tests:
 - Recreated a few tests, checked a few others
 - Had to expose a few more public API's for the snake.js-file so I've added extra documentation there showing why we expose those

Added documentation
 - Changed the readme.docx and readme.pdf
 - Wrote a bit about the tests
 - Wrote a bit about the extra functionality we've built
 - Wrote a bit about the attachments -- Github extraction (by opening up the github page) and a PDF with the Google Drive extraction
</commit_message>
<xml_diff>
--- a/functionalSnake/readme.docx
+++ b/functionalSnake/readme.docx
@@ -3,39 +3,792 @@
 <w:document xmlns:wpc="http://schemas.microsoft.com/office/word/2010/wordprocessingCanvas" xmlns:cx="http://schemas.microsoft.com/office/drawing/2014/chartex" xmlns:cx1="http://schemas.microsoft.com/office/drawing/2015/9/8/chartex" xmlns:cx2="http://schemas.microsoft.com/office/drawing/2015/10/21/chartex" xmlns:cx3="http://schemas.microsoft.com/office/drawing/2016/5/9/chartex" xmlns:cx4="http://schemas.microsoft.com/office/drawing/2016/5/10/chartex" xmlns:cx5="http://schemas.microsoft.com/office/drawing/2016/5/11/chartex" xmlns:cx6="http://schemas.microsoft.com/office/drawing/2016/5/12/chartex" xmlns:cx7="http://schemas.microsoft.com/office/drawing/2016/5/13/chartex" xmlns:cx8="http://schemas.microsoft.com/office/drawing/2016/5/14/chartex" xmlns:mc="http://schemas.openxmlformats.org/markup-compatibility/2006" xmlns:aink="http://schemas.microsoft.com/office/drawing/2016/ink" xmlns:am3d="http://schemas.microsoft.com/office/drawing/2017/model3d" xmlns:o="urn:schemas-microsoft-com:office:office" xmlns:r="http://schemas.openxmlformats.org/officeDocument/2006/relationships" xmlns:m="http://schemas.openxmlformats.org/officeDocument/2006/math" xmlns:v="urn:schemas-microsoft-com:vml" xmlns:wp14="http://schemas.microsoft.com/office/word/2010/wordprocessingDrawing" xmlns:wp="http://schemas.openxmlformats.org/drawingml/2006/wordprocessingDrawing" xmlns:w10="urn:schemas-microsoft-com:office:word" xmlns:w="http://schemas.openxmlformats.org/wordprocessingml/2006/main" xmlns:w14="http://schemas.microsoft.com/office/word/2010/wordml" xmlns:w15="http://schemas.microsoft.com/office/word/2012/wordml" xmlns:w16cid="http://schemas.microsoft.com/office/word/2016/wordml/cid" xmlns:w16se="http://schemas.microsoft.com/office/word/2015/wordml/symex" xmlns:wpg="http://schemas.microsoft.com/office/word/2010/wordprocessingGroup" xmlns:wpi="http://schemas.microsoft.com/office/word/2010/wordprocessingInk" xmlns:wne="http://schemas.microsoft.com/office/word/2006/wordml" xmlns:wps="http://schemas.microsoft.com/office/word/2010/wordprocessingShape" mc:Ignorable="w14 w15 w16se w16cid wp14">
   <w:body>
     <w:p>
-      <w:r>
-        <w:t>Read me</w:t>
-      </w:r>
-    </w:p>
-    <w:p/>
-    <w:p>
-      <w:pPr>
-        <w:rPr>
-          <w:u w:val="single"/>
-        </w:rPr>
-      </w:pPr>
-      <w:r>
-        <w:rPr>
-          <w:u w:val="single"/>
-        </w:rPr>
-        <w:t>Uitgangspunten voor het programmeren van Snake:</w:t>
-      </w:r>
-    </w:p>
-    <w:p>
-      <w:r>
-        <w:t>We programmeren volgens een functionele stijl daarbij houden we wel rekening met het feit dat JavaScript functionele mogelijkheden heeft, maar niet functioneel is.</w:t>
-      </w:r>
-      <w:r>
-        <w:t xml:space="preserve"> </w:t>
-      </w:r>
-      <w:r>
-        <w:t>Hoewel we via een library als immutable en ramda zouden kunnen gebruiken, zonder gebruik te maken van statisch typeren is JavaScript nooit puur functioneel</w:t>
-      </w:r>
-      <w:r>
-        <w:t xml:space="preserve">. Dat </w:t>
-      </w:r>
-      <w:r>
-        <w:t>zou betekenen dat we moeten programmeren in een combinatie van typescript/ramda en dat is een stap te ver.</w:t>
+      <w:pPr>
+        <w:pStyle w:val="Title"/>
+      </w:pPr>
+      <w:r>
+        <w:t>Readme</w:t>
+      </w:r>
+    </w:p>
+    <w:sdt>
+      <w:sdtPr>
+        <w:id w:val="-1073196741"/>
+        <w:docPartObj>
+          <w:docPartGallery w:val="Table of Contents"/>
+          <w:docPartUnique/>
+        </w:docPartObj>
+      </w:sdtPr>
+      <w:sdtEndPr>
+        <w:rPr>
+          <w:rFonts w:asciiTheme="minorHAnsi" w:eastAsia="MS Mincho" w:hAnsiTheme="minorHAnsi" w:cstheme="minorBidi"/>
+          <w:b/>
+          <w:bCs/>
+          <w:noProof/>
+          <w:color w:val="auto"/>
+          <w:sz w:val="22"/>
+          <w:szCs w:val="22"/>
+          <w:lang w:val="nl-NL"/>
+        </w:rPr>
+      </w:sdtEndPr>
+      <w:sdtContent>
+        <w:p>
+          <w:pPr>
+            <w:pStyle w:val="TOCHeading"/>
+          </w:pPr>
+          <w:proofErr w:type="spellStart"/>
+          <w:r>
+            <w:t>Inhoud</w:t>
+          </w:r>
+          <w:proofErr w:type="spellEnd"/>
+        </w:p>
+        <w:p>
+          <w:pPr>
+            <w:pStyle w:val="TOC1"/>
+            <w:tabs>
+              <w:tab w:val="right" w:leader="dot" w:pos="9062"/>
+            </w:tabs>
+            <w:rPr>
+              <w:rFonts w:eastAsiaTheme="minorEastAsia"/>
+              <w:noProof/>
+              <w:lang w:val="en-US"/>
+            </w:rPr>
+          </w:pPr>
+          <w:r>
+            <w:fldChar w:fldCharType="begin"/>
+          </w:r>
+          <w:r>
+            <w:instrText xml:space="preserve"> TOC \o "1-3" \h \z \u </w:instrText>
+          </w:r>
+          <w:r>
+            <w:fldChar w:fldCharType="separate"/>
+          </w:r>
+          <w:hyperlink w:anchor="_Toc31134373" w:history="1">
+            <w:r>
+              <w:rPr>
+                <w:rStyle w:val="Hyperlink"/>
+                <w:noProof/>
+              </w:rPr>
+              <w:t>Uitgangspunten voor het programmeren van Snake</w:t>
+            </w:r>
+            <w:r>
+              <w:rPr>
+                <w:noProof/>
+                <w:webHidden/>
+              </w:rPr>
+              <w:tab/>
+            </w:r>
+            <w:r>
+              <w:rPr>
+                <w:noProof/>
+                <w:webHidden/>
+              </w:rPr>
+              <w:fldChar w:fldCharType="begin"/>
+            </w:r>
+            <w:r>
+              <w:rPr>
+                <w:noProof/>
+                <w:webHidden/>
+              </w:rPr>
+              <w:instrText xml:space="preserve"> PAGEREF _Toc31134373 \h </w:instrText>
+            </w:r>
+            <w:r>
+              <w:rPr>
+                <w:noProof/>
+                <w:webHidden/>
+              </w:rPr>
+            </w:r>
+            <w:r>
+              <w:rPr>
+                <w:noProof/>
+                <w:webHidden/>
+              </w:rPr>
+              <w:fldChar w:fldCharType="separate"/>
+            </w:r>
+            <w:r>
+              <w:rPr>
+                <w:noProof/>
+                <w:webHidden/>
+              </w:rPr>
+              <w:t>2</w:t>
+            </w:r>
+            <w:r>
+              <w:rPr>
+                <w:noProof/>
+                <w:webHidden/>
+              </w:rPr>
+              <w:fldChar w:fldCharType="end"/>
+            </w:r>
+          </w:hyperlink>
+        </w:p>
+        <w:p>
+          <w:pPr>
+            <w:pStyle w:val="TOC2"/>
+            <w:tabs>
+              <w:tab w:val="right" w:leader="dot" w:pos="9062"/>
+            </w:tabs>
+            <w:rPr>
+              <w:rFonts w:eastAsiaTheme="minorEastAsia"/>
+              <w:noProof/>
+              <w:lang w:val="en-US"/>
+            </w:rPr>
+          </w:pPr>
+          <w:hyperlink w:anchor="_Toc31134374" w:history="1">
+            <w:r>
+              <w:rPr>
+                <w:rStyle w:val="Hyperlink"/>
+                <w:noProof/>
+              </w:rPr>
+              <w:t>Uitgangspunten voor het spel Snake</w:t>
+            </w:r>
+            <w:r>
+              <w:rPr>
+                <w:noProof/>
+                <w:webHidden/>
+              </w:rPr>
+              <w:tab/>
+            </w:r>
+            <w:r>
+              <w:rPr>
+                <w:noProof/>
+                <w:webHidden/>
+              </w:rPr>
+              <w:fldChar w:fldCharType="begin"/>
+            </w:r>
+            <w:r>
+              <w:rPr>
+                <w:noProof/>
+                <w:webHidden/>
+              </w:rPr>
+              <w:instrText xml:space="preserve"> PAGEREF _Toc31134374 \h </w:instrText>
+            </w:r>
+            <w:r>
+              <w:rPr>
+                <w:noProof/>
+                <w:webHidden/>
+              </w:rPr>
+            </w:r>
+            <w:r>
+              <w:rPr>
+                <w:noProof/>
+                <w:webHidden/>
+              </w:rPr>
+              <w:fldChar w:fldCharType="separate"/>
+            </w:r>
+            <w:r>
+              <w:rPr>
+                <w:noProof/>
+                <w:webHidden/>
+              </w:rPr>
+              <w:t>2</w:t>
+            </w:r>
+            <w:r>
+              <w:rPr>
+                <w:noProof/>
+                <w:webHidden/>
+              </w:rPr>
+              <w:fldChar w:fldCharType="end"/>
+            </w:r>
+          </w:hyperlink>
+        </w:p>
+        <w:p>
+          <w:pPr>
+            <w:pStyle w:val="TOC2"/>
+            <w:tabs>
+              <w:tab w:val="right" w:leader="dot" w:pos="9062"/>
+            </w:tabs>
+            <w:rPr>
+              <w:rFonts w:eastAsiaTheme="minorEastAsia"/>
+              <w:noProof/>
+              <w:lang w:val="en-US"/>
+            </w:rPr>
+          </w:pPr>
+          <w:hyperlink w:anchor="_Toc31134375" w:history="1">
+            <w:r>
+              <w:rPr>
+                <w:rStyle w:val="Hyperlink"/>
+                <w:noProof/>
+              </w:rPr>
+              <w:t>De architectuur</w:t>
+            </w:r>
+            <w:r>
+              <w:rPr>
+                <w:noProof/>
+                <w:webHidden/>
+              </w:rPr>
+              <w:tab/>
+            </w:r>
+            <w:r>
+              <w:rPr>
+                <w:noProof/>
+                <w:webHidden/>
+              </w:rPr>
+              <w:fldChar w:fldCharType="begin"/>
+            </w:r>
+            <w:r>
+              <w:rPr>
+                <w:noProof/>
+                <w:webHidden/>
+              </w:rPr>
+              <w:instrText xml:space="preserve"> PAGEREF _Toc31134375 \h </w:instrText>
+            </w:r>
+            <w:r>
+              <w:rPr>
+                <w:noProof/>
+                <w:webHidden/>
+              </w:rPr>
+            </w:r>
+            <w:r>
+              <w:rPr>
+                <w:noProof/>
+                <w:webHidden/>
+              </w:rPr>
+              <w:fldChar w:fldCharType="separate"/>
+            </w:r>
+            <w:r>
+              <w:rPr>
+                <w:noProof/>
+                <w:webHidden/>
+              </w:rPr>
+              <w:t>3</w:t>
+            </w:r>
+            <w:r>
+              <w:rPr>
+                <w:noProof/>
+                <w:webHidden/>
+              </w:rPr>
+              <w:fldChar w:fldCharType="end"/>
+            </w:r>
+          </w:hyperlink>
+        </w:p>
+        <w:p>
+          <w:pPr>
+            <w:pStyle w:val="TOC1"/>
+            <w:tabs>
+              <w:tab w:val="right" w:leader="dot" w:pos="9062"/>
+            </w:tabs>
+            <w:rPr>
+              <w:rFonts w:eastAsiaTheme="minorEastAsia"/>
+              <w:noProof/>
+              <w:lang w:val="en-US"/>
+            </w:rPr>
+          </w:pPr>
+          <w:hyperlink w:anchor="_Toc31134376" w:history="1">
+            <w:r>
+              <w:rPr>
+                <w:rStyle w:val="Hyperlink"/>
+                <w:noProof/>
+              </w:rPr>
+              <w:t>Testen:</w:t>
+            </w:r>
+            <w:r>
+              <w:rPr>
+                <w:noProof/>
+                <w:webHidden/>
+              </w:rPr>
+              <w:tab/>
+            </w:r>
+            <w:r>
+              <w:rPr>
+                <w:noProof/>
+                <w:webHidden/>
+              </w:rPr>
+              <w:fldChar w:fldCharType="begin"/>
+            </w:r>
+            <w:r>
+              <w:rPr>
+                <w:noProof/>
+                <w:webHidden/>
+              </w:rPr>
+              <w:instrText xml:space="preserve"> PAGEREF _Toc31134376 \h </w:instrText>
+            </w:r>
+            <w:r>
+              <w:rPr>
+                <w:noProof/>
+                <w:webHidden/>
+              </w:rPr>
+            </w:r>
+            <w:r>
+              <w:rPr>
+                <w:noProof/>
+                <w:webHidden/>
+              </w:rPr>
+              <w:fldChar w:fldCharType="separate"/>
+            </w:r>
+            <w:r>
+              <w:rPr>
+                <w:noProof/>
+                <w:webHidden/>
+              </w:rPr>
+              <w:t>4</w:t>
+            </w:r>
+            <w:r>
+              <w:rPr>
+                <w:noProof/>
+                <w:webHidden/>
+              </w:rPr>
+              <w:fldChar w:fldCharType="end"/>
+            </w:r>
+          </w:hyperlink>
+        </w:p>
+        <w:p>
+          <w:pPr>
+            <w:pStyle w:val="TOC1"/>
+            <w:tabs>
+              <w:tab w:val="right" w:leader="dot" w:pos="9062"/>
+            </w:tabs>
+            <w:rPr>
+              <w:rFonts w:eastAsiaTheme="minorEastAsia"/>
+              <w:noProof/>
+              <w:lang w:val="en-US"/>
+            </w:rPr>
+          </w:pPr>
+          <w:hyperlink w:anchor="_Toc31134377" w:history="1">
+            <w:r>
+              <w:rPr>
+                <w:rStyle w:val="Hyperlink"/>
+                <w:noProof/>
+              </w:rPr>
+              <w:t>Extra onderdelen</w:t>
+            </w:r>
+            <w:r>
+              <w:rPr>
+                <w:noProof/>
+                <w:webHidden/>
+              </w:rPr>
+              <w:tab/>
+            </w:r>
+            <w:r>
+              <w:rPr>
+                <w:noProof/>
+                <w:webHidden/>
+              </w:rPr>
+              <w:fldChar w:fldCharType="begin"/>
+            </w:r>
+            <w:r>
+              <w:rPr>
+                <w:noProof/>
+                <w:webHidden/>
+              </w:rPr>
+              <w:instrText xml:space="preserve"> PAGEREF _Toc31134377 \h </w:instrText>
+            </w:r>
+            <w:r>
+              <w:rPr>
+                <w:noProof/>
+                <w:webHidden/>
+              </w:rPr>
+            </w:r>
+            <w:r>
+              <w:rPr>
+                <w:noProof/>
+                <w:webHidden/>
+              </w:rPr>
+              <w:fldChar w:fldCharType="separate"/>
+            </w:r>
+            <w:r>
+              <w:rPr>
+                <w:noProof/>
+                <w:webHidden/>
+              </w:rPr>
+              <w:t>5</w:t>
+            </w:r>
+            <w:r>
+              <w:rPr>
+                <w:noProof/>
+                <w:webHidden/>
+              </w:rPr>
+              <w:fldChar w:fldCharType="end"/>
+            </w:r>
+          </w:hyperlink>
+        </w:p>
+        <w:p>
+          <w:pPr>
+            <w:pStyle w:val="TOC2"/>
+            <w:tabs>
+              <w:tab w:val="right" w:leader="dot" w:pos="9062"/>
+            </w:tabs>
+            <w:rPr>
+              <w:rFonts w:eastAsiaTheme="minorEastAsia"/>
+              <w:noProof/>
+              <w:lang w:val="en-US"/>
+            </w:rPr>
+          </w:pPr>
+          <w:hyperlink w:anchor="_Toc31134378" w:history="1">
+            <w:r>
+              <w:rPr>
+                <w:rStyle w:val="Hyperlink"/>
+                <w:noProof/>
+              </w:rPr>
+              <w:t>Werkende save-/load-functionaliteit</w:t>
+            </w:r>
+            <w:r>
+              <w:rPr>
+                <w:noProof/>
+                <w:webHidden/>
+              </w:rPr>
+              <w:tab/>
+            </w:r>
+            <w:r>
+              <w:rPr>
+                <w:noProof/>
+                <w:webHidden/>
+              </w:rPr>
+              <w:fldChar w:fldCharType="begin"/>
+            </w:r>
+            <w:r>
+              <w:rPr>
+                <w:noProof/>
+                <w:webHidden/>
+              </w:rPr>
+              <w:instrText xml:space="preserve"> PAGEREF _Toc31134378 \h </w:instrText>
+            </w:r>
+            <w:r>
+              <w:rPr>
+                <w:noProof/>
+                <w:webHidden/>
+              </w:rPr>
+            </w:r>
+            <w:r>
+              <w:rPr>
+                <w:noProof/>
+                <w:webHidden/>
+              </w:rPr>
+              <w:fldChar w:fldCharType="separate"/>
+            </w:r>
+            <w:r>
+              <w:rPr>
+                <w:noProof/>
+                <w:webHidden/>
+              </w:rPr>
+              <w:t>5</w:t>
+            </w:r>
+            <w:r>
+              <w:rPr>
+                <w:noProof/>
+                <w:webHidden/>
+              </w:rPr>
+              <w:fldChar w:fldCharType="end"/>
+            </w:r>
+          </w:hyperlink>
+        </w:p>
+        <w:p>
+          <w:pPr>
+            <w:pStyle w:val="TOC2"/>
+            <w:tabs>
+              <w:tab w:val="right" w:leader="dot" w:pos="9062"/>
+            </w:tabs>
+            <w:rPr>
+              <w:rFonts w:eastAsiaTheme="minorEastAsia"/>
+              <w:noProof/>
+              <w:lang w:val="en-US"/>
+            </w:rPr>
+          </w:pPr>
+          <w:hyperlink w:anchor="_Toc31134379" w:history="1">
+            <w:r>
+              <w:rPr>
+                <w:rStyle w:val="Hyperlink"/>
+                <w:noProof/>
+              </w:rPr>
+              <w:t>Veranderen snelheid van spel</w:t>
+            </w:r>
+            <w:r>
+              <w:rPr>
+                <w:noProof/>
+                <w:webHidden/>
+              </w:rPr>
+              <w:tab/>
+            </w:r>
+            <w:r>
+              <w:rPr>
+                <w:noProof/>
+                <w:webHidden/>
+              </w:rPr>
+              <w:fldChar w:fldCharType="begin"/>
+            </w:r>
+            <w:r>
+              <w:rPr>
+                <w:noProof/>
+                <w:webHidden/>
+              </w:rPr>
+              <w:instrText xml:space="preserve"> PAGEREF _Toc31134379 \h </w:instrText>
+            </w:r>
+            <w:r>
+              <w:rPr>
+                <w:noProof/>
+                <w:webHidden/>
+              </w:rPr>
+            </w:r>
+            <w:r>
+              <w:rPr>
+                <w:noProof/>
+                <w:webHidden/>
+              </w:rPr>
+              <w:fldChar w:fldCharType="separate"/>
+            </w:r>
+            <w:r>
+              <w:rPr>
+                <w:noProof/>
+                <w:webHidden/>
+              </w:rPr>
+              <w:t>5</w:t>
+            </w:r>
+            <w:r>
+              <w:rPr>
+                <w:noProof/>
+                <w:webHidden/>
+              </w:rPr>
+              <w:fldChar w:fldCharType="end"/>
+            </w:r>
+          </w:hyperlink>
+        </w:p>
+        <w:p>
+          <w:pPr>
+            <w:pStyle w:val="TOC2"/>
+            <w:tabs>
+              <w:tab w:val="right" w:leader="dot" w:pos="9062"/>
+            </w:tabs>
+            <w:rPr>
+              <w:rFonts w:eastAsiaTheme="minorEastAsia"/>
+              <w:noProof/>
+              <w:lang w:val="en-US"/>
+            </w:rPr>
+          </w:pPr>
+          <w:hyperlink w:anchor="_Toc31134380" w:history="1">
+            <w:r>
+              <w:rPr>
+                <w:rStyle w:val="Hyperlink"/>
+                <w:noProof/>
+              </w:rPr>
+              <w:t>Punten en melding van winst/verlies</w:t>
+            </w:r>
+            <w:r>
+              <w:rPr>
+                <w:noProof/>
+                <w:webHidden/>
+              </w:rPr>
+              <w:tab/>
+            </w:r>
+            <w:r>
+              <w:rPr>
+                <w:noProof/>
+                <w:webHidden/>
+              </w:rPr>
+              <w:fldChar w:fldCharType="begin"/>
+            </w:r>
+            <w:r>
+              <w:rPr>
+                <w:noProof/>
+                <w:webHidden/>
+              </w:rPr>
+              <w:instrText xml:space="preserve"> PAGEREF _Toc31134380 \h </w:instrText>
+            </w:r>
+            <w:r>
+              <w:rPr>
+                <w:noProof/>
+                <w:webHidden/>
+              </w:rPr>
+            </w:r>
+            <w:r>
+              <w:rPr>
+                <w:noProof/>
+                <w:webHidden/>
+              </w:rPr>
+              <w:fldChar w:fldCharType="separate"/>
+            </w:r>
+            <w:r>
+              <w:rPr>
+                <w:noProof/>
+                <w:webHidden/>
+              </w:rPr>
+              <w:t>5</w:t>
+            </w:r>
+            <w:r>
+              <w:rPr>
+                <w:noProof/>
+                <w:webHidden/>
+              </w:rPr>
+              <w:fldChar w:fldCharType="end"/>
+            </w:r>
+          </w:hyperlink>
+        </w:p>
+        <w:p>
+          <w:pPr>
+            <w:pStyle w:val="TOC2"/>
+            <w:tabs>
+              <w:tab w:val="right" w:leader="dot" w:pos="9062"/>
+            </w:tabs>
+            <w:rPr>
+              <w:rFonts w:eastAsiaTheme="minorEastAsia"/>
+              <w:noProof/>
+              <w:lang w:val="en-US"/>
+            </w:rPr>
+          </w:pPr>
+          <w:hyperlink w:anchor="_Toc31134381" w:history="1">
+            <w:r>
+              <w:rPr>
+                <w:rStyle w:val="Hyperlink"/>
+                <w:noProof/>
+              </w:rPr>
+              <w:t>Confetti bij winst</w:t>
+            </w:r>
+            <w:r>
+              <w:rPr>
+                <w:noProof/>
+                <w:webHidden/>
+              </w:rPr>
+              <w:tab/>
+            </w:r>
+            <w:r>
+              <w:rPr>
+                <w:noProof/>
+                <w:webHidden/>
+              </w:rPr>
+              <w:fldChar w:fldCharType="begin"/>
+            </w:r>
+            <w:r>
+              <w:rPr>
+                <w:noProof/>
+                <w:webHidden/>
+              </w:rPr>
+              <w:instrText xml:space="preserve"> PAGEREF _Toc31134381 \h </w:instrText>
+            </w:r>
+            <w:r>
+              <w:rPr>
+                <w:noProof/>
+                <w:webHidden/>
+              </w:rPr>
+            </w:r>
+            <w:r>
+              <w:rPr>
+                <w:noProof/>
+                <w:webHidden/>
+              </w:rPr>
+              <w:fldChar w:fldCharType="separate"/>
+            </w:r>
+            <w:r>
+              <w:rPr>
+                <w:noProof/>
+                <w:webHidden/>
+              </w:rPr>
+              <w:t>5</w:t>
+            </w:r>
+            <w:r>
+              <w:rPr>
+                <w:noProof/>
+                <w:webHidden/>
+              </w:rPr>
+              <w:fldChar w:fldCharType="end"/>
+            </w:r>
+          </w:hyperlink>
+        </w:p>
+        <w:p>
+          <w:pPr>
+            <w:pStyle w:val="TOC1"/>
+            <w:tabs>
+              <w:tab w:val="right" w:leader="dot" w:pos="9062"/>
+            </w:tabs>
+            <w:rPr>
+              <w:rFonts w:eastAsiaTheme="minorEastAsia"/>
+              <w:noProof/>
+              <w:lang w:val="en-US"/>
+            </w:rPr>
+          </w:pPr>
+          <w:hyperlink w:anchor="_Toc31134382" w:history="1">
+            <w:r>
+              <w:rPr>
+                <w:rStyle w:val="Hyperlink"/>
+                <w:noProof/>
+              </w:rPr>
+              <w:t>Bijlagen:</w:t>
+            </w:r>
+            <w:r>
+              <w:rPr>
+                <w:noProof/>
+                <w:webHidden/>
+              </w:rPr>
+              <w:tab/>
+            </w:r>
+            <w:r>
+              <w:rPr>
+                <w:noProof/>
+                <w:webHidden/>
+              </w:rPr>
+              <w:fldChar w:fldCharType="begin"/>
+            </w:r>
+            <w:r>
+              <w:rPr>
+                <w:noProof/>
+                <w:webHidden/>
+              </w:rPr>
+              <w:instrText xml:space="preserve"> PAGEREF _Toc31134382 \h </w:instrText>
+            </w:r>
+            <w:r>
+              <w:rPr>
+                <w:noProof/>
+                <w:webHidden/>
+              </w:rPr>
+            </w:r>
+            <w:r>
+              <w:rPr>
+                <w:noProof/>
+                <w:webHidden/>
+              </w:rPr>
+              <w:fldChar w:fldCharType="separate"/>
+            </w:r>
+            <w:r>
+              <w:rPr>
+                <w:noProof/>
+                <w:webHidden/>
+              </w:rPr>
+              <w:t>6</w:t>
+            </w:r>
+            <w:r>
+              <w:rPr>
+                <w:noProof/>
+                <w:webHidden/>
+              </w:rPr>
+              <w:fldChar w:fldCharType="end"/>
+            </w:r>
+          </w:hyperlink>
+        </w:p>
+        <w:p>
+          <w:r>
+            <w:rPr>
+              <w:b/>
+              <w:bCs/>
+              <w:noProof/>
+            </w:rPr>
+            <w:fldChar w:fldCharType="end"/>
+          </w:r>
+        </w:p>
+      </w:sdtContent>
+    </w:sdt>
+    <w:p>
+      <w:pPr>
+        <w:rPr>
+          <w:rFonts w:asciiTheme="majorHAnsi" w:eastAsiaTheme="majorEastAsia" w:hAnsiTheme="majorHAnsi" w:cstheme="majorBidi"/>
+          <w:color w:val="2F5496" w:themeColor="accent1" w:themeShade="BF"/>
+          <w:sz w:val="32"/>
+          <w:szCs w:val="32"/>
+        </w:rPr>
+      </w:pPr>
+      <w:r>
+        <w:br w:type="page"/>
+      </w:r>
+    </w:p>
+    <w:p>
+      <w:pPr>
+        <w:pStyle w:val="Heading1"/>
+      </w:pPr>
+      <w:bookmarkStart w:id="0" w:name="_Toc31134373"/>
+      <w:r>
+        <w:lastRenderedPageBreak/>
+        <w:t>Uitgangspunten voor het programmeren van Snake</w:t>
+      </w:r>
+      <w:bookmarkEnd w:id="0"/>
+    </w:p>
+    <w:p>
+      <w:r>
+        <w:t>We programmeren volgens een functionele stijl daarbij houden we wel rekening met het feit dat JavaScript functionele mogelijkheden heeft, maar niet functioneel is. Hoewel we via een library als immutable en ramda zouden kunnen gebruiken, zonder gebruik te maken van statisch typeren is JavaScript nooit puur functioneel. Dat zou betekenen dat we moeten programmeren in een combinatie van typescript/ramda en dat is een stap te ver.</w:t>
       </w:r>
     </w:p>
     <w:p>
@@ -45,7 +798,7 @@
     </w:p>
     <w:p>
       <w:pPr>
-        <w:pStyle w:val="Lijstalinea"/>
+        <w:pStyle w:val="ListParagraph"/>
         <w:numPr>
           <w:ilvl w:val="0"/>
           <w:numId w:val="1"/>
@@ -57,7 +810,7 @@
     </w:p>
     <w:p>
       <w:pPr>
-        <w:pStyle w:val="Lijstalinea"/>
+        <w:pStyle w:val="ListParagraph"/>
         <w:numPr>
           <w:ilvl w:val="0"/>
           <w:numId w:val="1"/>
@@ -69,7 +822,7 @@
     </w:p>
     <w:p>
       <w:pPr>
-        <w:pStyle w:val="Lijstalinea"/>
+        <w:pStyle w:val="ListParagraph"/>
         <w:numPr>
           <w:ilvl w:val="0"/>
           <w:numId w:val="1"/>
@@ -82,15 +835,12 @@
         <w:t>abstracte datatypes</w:t>
       </w:r>
       <w:r>
-        <w:t xml:space="preserve"> kent, gebruiken we object literals als ADT. Met het voorgaande in gedachte hebben onze object literals geen gedrag. Oftewel geen methodes.</w:t>
-      </w:r>
-      <w:r>
-        <w:t xml:space="preserve"> </w:t>
-      </w:r>
-    </w:p>
-    <w:p>
-      <w:pPr>
-        <w:pStyle w:val="Lijstalinea"/>
+        <w:t xml:space="preserve"> kent, gebruiken we object literals als ADT. Met het voorgaande in gedachte hebben onze object literals geen gedrag. Oftewel geen methodes. </w:t>
+      </w:r>
+    </w:p>
+    <w:p>
+      <w:pPr>
+        <w:pStyle w:val="ListParagraph"/>
         <w:numPr>
           <w:ilvl w:val="0"/>
           <w:numId w:val="1"/>
@@ -103,13 +853,7 @@
         <w:t>immutable</w:t>
       </w:r>
       <w:r>
-        <w:t xml:space="preserve"> datastructuren gebruiken behandelen we de </w:t>
-      </w:r>
-      <w:r>
-        <w:t xml:space="preserve">gebruikte arrays </w:t>
-      </w:r>
-      <w:r>
-        <w:t xml:space="preserve">wel als immutable, door bv slice en concat te gebruiken </w:t>
+        <w:t xml:space="preserve"> datastructuren gebruiken behandelen we de gebruikte arrays wel als immutable, door bv slice en concat te gebruiken </w:t>
       </w:r>
       <w:r>
         <w:t>i.p.v.</w:t>
@@ -120,43 +864,31 @@
     </w:p>
     <w:p>
       <w:pPr>
-        <w:pStyle w:val="Lijstalinea"/>
+        <w:pStyle w:val="ListParagraph"/>
         <w:numPr>
           <w:ilvl w:val="0"/>
           <w:numId w:val="1"/>
         </w:numPr>
       </w:pPr>
       <w:r>
-        <w:t>We streven totaliteit na in het schrijven van de functies en strooien niet met errors. bv als we een functie schrijven zevenGedeeldDoor dan kan hij niet het functietype int -&gt; int hebben</w:t>
-      </w:r>
-      <w:r>
-        <w:t>, m</w:t>
-      </w:r>
-      <w:r>
-        <w:t xml:space="preserve">aar iets als int -&gt; (belofte van een int) </w:t>
-      </w:r>
-    </w:p>
-    <w:p>
-      <w:pPr>
-        <w:pStyle w:val="Lijstalinea"/>
+        <w:t xml:space="preserve">We streven totaliteit na in het schrijven van de functies en strooien niet met errors. bv als we een functie schrijven zevenGedeeldDoor dan kan hij niet het functietype int -&gt; int hebben, maar iets als int -&gt; (belofte van een int) </w:t>
+      </w:r>
+    </w:p>
+    <w:p>
+      <w:pPr>
+        <w:pStyle w:val="ListParagraph"/>
         <w:numPr>
           <w:ilvl w:val="0"/>
           <w:numId w:val="1"/>
         </w:numPr>
       </w:pPr>
       <w:r>
-        <w:t>Er zijn</w:t>
-      </w:r>
-      <w:r>
-        <w:t xml:space="preserve"> dan ook</w:t>
-      </w:r>
-      <w:r>
-        <w:t xml:space="preserve"> geen decoratiefuncties als createSegment. Onze voorkeur gaat uit naar één functie waarbij een eventueel verschil als parameter wordt meegeven. BV createElement(r, x, y, color) </w:t>
-      </w:r>
-    </w:p>
-    <w:p>
-      <w:pPr>
-        <w:pStyle w:val="Lijstalinea"/>
+        <w:t xml:space="preserve">Er zijn dan ook geen decoratiefuncties als createSegment. Onze voorkeur gaat uit naar één functie waarbij een eventueel verschil als parameter wordt meegeven. BV createElement(r, x, y, color) </w:t>
+      </w:r>
+    </w:p>
+    <w:p>
+      <w:pPr>
+        <w:pStyle w:val="ListParagraph"/>
         <w:numPr>
           <w:ilvl w:val="0"/>
           <w:numId w:val="1"/>
@@ -168,7 +900,7 @@
     </w:p>
     <w:p>
       <w:pPr>
-        <w:pStyle w:val="Lijstalinea"/>
+        <w:pStyle w:val="ListParagraph"/>
         <w:numPr>
           <w:ilvl w:val="0"/>
           <w:numId w:val="1"/>
@@ -181,15 +913,12 @@
         <w:t>i.p.v.</w:t>
       </w:r>
       <w:r>
-        <w:t xml:space="preserve"> anonieme functies lambda's hebben geen this en ook geen this conflicten dus</w:t>
-      </w:r>
-      <w:r>
-        <w:t>.</w:t>
-      </w:r>
-    </w:p>
-    <w:p>
-      <w:pPr>
-        <w:pStyle w:val="Lijstalinea"/>
+        <w:t xml:space="preserve"> anonieme functies lambda's hebben geen this en ook geen this conflicten dus.</w:t>
+      </w:r>
+    </w:p>
+    <w:p>
+      <w:pPr>
+        <w:pStyle w:val="ListParagraph"/>
         <w:numPr>
           <w:ilvl w:val="0"/>
           <w:numId w:val="1"/>
@@ -230,23 +959,37 @@
         <w:t>S</w:t>
       </w:r>
       <w:r>
-        <w:t xml:space="preserve">nake 15% gereduceerd in </w:t>
-      </w:r>
-      <w:proofErr w:type="spellStart"/>
-      <w:r>
-        <w:t>function</w:t>
-      </w:r>
-      <w:proofErr w:type="spellEnd"/>
-      <w:r>
-        <w:t xml:space="preserve"> </w:t>
-      </w:r>
-      <w:proofErr w:type="spellStart"/>
-      <w:r>
-        <w:t>count</w:t>
-      </w:r>
-      <w:proofErr w:type="spellEnd"/>
-      <w:r>
-        <w:t xml:space="preserve">, waarvan wij zeggen dat dit ten goede komt aan de onderhoudbaarheid. </w:t>
+        <w:t xml:space="preserve">nake 15% gereduceerd in function count, waarvan wij zeggen dat dit ten goede komt aan de onderhoudbaarheid. </w:t>
+      </w:r>
+    </w:p>
+    <w:p>
+      <w:pPr>
+        <w:pStyle w:val="Heading2"/>
+      </w:pPr>
+      <w:bookmarkStart w:id="1" w:name="_Toc31134374"/>
+      <w:r>
+        <w:t>Uitgangspunten voor het spel Snake</w:t>
+      </w:r>
+      <w:bookmarkEnd w:id="1"/>
+    </w:p>
+    <w:p>
+      <w:r>
+        <w:t>Het spel Snake is in essentie niet meer dan het manipuleren van twee lijsten van het type Element.</w:t>
+      </w:r>
+    </w:p>
+    <w:p>
+      <w:r>
+        <w:t>Elementen onderscheiden zich alleen maar via kleur of het elementen van lijst food zijn of van lijst snake.</w:t>
+      </w:r>
+    </w:p>
+    <w:p>
+      <w:r>
+        <w:t xml:space="preserve">De lijsten onderscheiden zich alleen maar door dat de lijst snake elementen bevat die aaneengesloten zijn </w:t>
+      </w:r>
+    </w:p>
+    <w:p>
+      <w:r>
+        <w:t xml:space="preserve">Een lijst kan ook leeg zijn. </w:t>
       </w:r>
     </w:p>
     <w:p>
@@ -259,76 +1002,23 @@
         <w:rPr>
           <w:u w:val="single"/>
         </w:rPr>
-        <w:t>Uitgangspunten voor het spel Snake:</w:t>
-      </w:r>
-    </w:p>
-    <w:p>
-      <w:r>
-        <w:t>Het spel Snake is in essentie niet meer dan het manipuleren van twee lijsten van het type Element.</w:t>
-      </w:r>
-    </w:p>
-    <w:p>
-      <w:r>
-        <w:t>Elementen onderscheiden zich alleen maar via kleur of het elementen van lijst food zijn of van lijst snake</w:t>
-      </w:r>
-      <w:r>
-        <w:t>.</w:t>
-      </w:r>
-    </w:p>
-    <w:p>
-      <w:r>
-        <w:t>De lijsten onderscheiden zich alleen maar door dat de lijst snake</w:t>
-      </w:r>
-      <w:bookmarkStart w:id="0" w:name="_GoBack"/>
-      <w:bookmarkEnd w:id="0"/>
-      <w:r>
-        <w:t xml:space="preserve"> elementen bevat die aaneengesloten zijn </w:t>
-      </w:r>
-    </w:p>
-    <w:p>
-      <w:r>
-        <w:t xml:space="preserve">Een lijst kan ook leeg zijn. </w:t>
-      </w:r>
-    </w:p>
-    <w:p>
-      <w:pPr>
-        <w:rPr>
-          <w:u w:val="single"/>
-        </w:rPr>
-      </w:pPr>
-      <w:r>
-        <w:rPr>
-          <w:u w:val="single"/>
-        </w:rPr>
         <w:br w:type="page"/>
       </w:r>
     </w:p>
     <w:p>
       <w:pPr>
-        <w:rPr>
-          <w:u w:val="single"/>
-        </w:rPr>
-      </w:pPr>
-      <w:r>
-        <w:rPr>
-          <w:u w:val="single"/>
-        </w:rPr>
+        <w:pStyle w:val="Heading2"/>
+      </w:pPr>
+      <w:bookmarkStart w:id="2" w:name="_Toc31134375"/>
+      <w:r>
         <w:lastRenderedPageBreak/>
         <w:t>De architectuur</w:t>
       </w:r>
-      <w:r>
-        <w:rPr>
-          <w:u w:val="single"/>
-        </w:rPr>
-        <w:t>:</w:t>
-      </w:r>
-    </w:p>
-    <w:p>
-      <w:r>
-        <w:t xml:space="preserve">Omdat we programmeren in een functionele stijl maar niet puur functioneel houden we MVC aan. </w:t>
-      </w:r>
-      <w:r>
-        <w:t>Wel zijn en blijven wij van mening dat het toepassen van het MVC patroon meer gedaan wordt vanuit traditie dan eigen rationele overwegingen. Tevens zijn wij van mening dat OO patr</w:t>
+      <w:bookmarkEnd w:id="2"/>
+    </w:p>
+    <w:p>
+      <w:r>
+        <w:t>Omdat we programmeren in een functionele stijl maar niet puur functioneel houden we MVC aan. Wel zijn en blijven wij van mening dat het toepassen van het MVC patroon meer gedaan wordt vanuit traditie dan eigen rationele overwegingen. Tevens zijn wij van mening dat OO patr</w:t>
       </w:r>
       <w:r>
         <w:t xml:space="preserve">onen niet zomaar klakkeloos in een functioneel geschreven programma thuishoren.  </w:t>
@@ -387,7 +1077,7 @@
                     </pic:cNvPicPr>
                   </pic:nvPicPr>
                   <pic:blipFill>
-                    <a:blip r:embed="rId5">
+                    <a:blip r:embed="rId6">
                       <a:extLst>
                         <a:ext uri="{28A0092B-C50C-407E-A947-70E740481C1C}">
                           <a14:useLocalDpi xmlns:a14="http://schemas.microsoft.com/office/drawing/2010/main" val="0"/>
@@ -462,84 +1152,396 @@
         <w:rPr>
           <w:rFonts w:eastAsia="Segoe UI Symbol"/>
         </w:rPr>
-        <w:t>We hebben dus:</w:t>
-      </w:r>
-    </w:p>
-    <w:p>
-      <w:pPr>
+        <w:t>We hebben dus</w:t>
+      </w:r>
+      <w:r>
         <w:rPr>
           <w:rFonts w:eastAsia="Segoe UI Symbol"/>
-          <w:lang w:val="en-GB"/>
-        </w:rPr>
-      </w:pPr>
+        </w:rPr>
+        <w:t xml:space="preserve"> de volgende opzet in MVC</w:t>
+      </w:r>
       <w:r>
         <w:rPr>
           <w:rFonts w:eastAsia="Segoe UI Symbol"/>
-          <w:lang w:val="en-GB"/>
-        </w:rPr>
-        <w:t>View = snake.html</w:t>
+        </w:rPr>
+        <w:t>:</w:t>
       </w:r>
     </w:p>
     <w:p>
       <w:pPr>
         <w:rPr>
           <w:rFonts w:eastAsia="Segoe UI Symbol"/>
+          <w:lang w:val="en-US"/>
         </w:rPr>
       </w:pPr>
       <w:r>
         <w:rPr>
           <w:rFonts w:eastAsia="Segoe UI Symbol"/>
-        </w:rPr>
-        <w:t xml:space="preserve">Controller = snake.js </w:t>
-      </w:r>
-    </w:p>
-    <w:p>
-      <w:pPr>
+          <w:b/>
+          <w:bCs/>
+          <w:lang w:val="en-US"/>
+        </w:rPr>
+        <w:t>M</w:t>
+      </w:r>
+      <w:r>
         <w:rPr>
           <w:rFonts w:eastAsia="Segoe UI Symbol"/>
-        </w:rPr>
-      </w:pPr>
-      <w:r>
+          <w:lang w:val="en-US"/>
+        </w:rPr>
+        <w:t xml:space="preserve">odel = model.js </w:t>
+      </w:r>
+    </w:p>
+    <w:p>
+      <w:pPr>
         <w:rPr>
           <w:rFonts w:eastAsia="Segoe UI Symbol"/>
-        </w:rPr>
-        <w:t xml:space="preserve">Model = model.js </w:t>
-      </w:r>
-    </w:p>
-    <w:p>
-      <w:pPr>
+          <w:lang w:val="en-US"/>
+        </w:rPr>
+      </w:pPr>
+      <w:r>
         <w:rPr>
           <w:rFonts w:eastAsia="Segoe UI Symbol"/>
-        </w:rPr>
-      </w:pPr>
+          <w:b/>
+          <w:bCs/>
+          <w:lang w:val="en-US"/>
+        </w:rPr>
+        <w:t>V</w:t>
+      </w:r>
       <w:r>
         <w:rPr>
           <w:rFonts w:eastAsia="Segoe UI Symbol"/>
+          <w:lang w:val="en-US"/>
+        </w:rPr>
+        <w:t>iew = snake.html</w:t>
+      </w:r>
+    </w:p>
+    <w:p>
+      <w:pPr>
+        <w:rPr>
+          <w:rFonts w:eastAsia="Segoe UI Symbol"/>
+          <w:lang w:val="en-US"/>
+        </w:rPr>
+      </w:pPr>
+      <w:r>
+        <w:rPr>
+          <w:rFonts w:eastAsia="Segoe UI Symbol"/>
+          <w:b/>
+          <w:bCs/>
+          <w:lang w:val="en-US"/>
+        </w:rPr>
+        <w:t>C</w:t>
+      </w:r>
+      <w:r>
+        <w:rPr>
+          <w:rFonts w:eastAsia="Segoe UI Symbol"/>
+          <w:lang w:val="en-US"/>
+        </w:rPr>
+        <w:t xml:space="preserve">ontroller = snake.js </w:t>
+      </w:r>
+    </w:p>
+    <w:p>
+      <w:pPr>
+        <w:rPr>
+          <w:rFonts w:eastAsia="Segoe UI Symbol"/>
+        </w:rPr>
+      </w:pPr>
+      <w:r>
+        <w:rPr>
+          <w:rFonts w:eastAsia="Segoe UI Symbol"/>
         </w:rPr>
         <w:lastRenderedPageBreak/>
-        <w:t>En los daarvan nog een game.</w:t>
+        <w:t xml:space="preserve">Lost hiervan hebben we </w:t>
       </w:r>
       <w:r>
         <w:rPr>
           <w:rFonts w:eastAsia="Segoe UI Symbol"/>
         </w:rPr>
+        <w:t>nog een game.</w:t>
+      </w:r>
+      <w:r>
+        <w:rPr>
+          <w:rFonts w:eastAsia="Segoe UI Symbol"/>
+        </w:rPr>
         <w:t xml:space="preserve">js </w:t>
       </w:r>
-    </w:p>
-    <w:p>
-      <w:pPr>
-        <w:rPr>
-          <w:rFonts w:ascii="Segoe UI Symbol" w:eastAsia="Segoe UI Symbol" w:hAnsi="Segoe UI Symbol" w:hint="eastAsia"/>
-          <w:u w:val="single"/>
-          <w:lang w:eastAsia="ja-JP"/>
-        </w:rPr>
-      </w:pPr>
       <w:r>
         <w:rPr>
           <w:rFonts w:eastAsia="Segoe UI Symbol"/>
-          <w:u w:val="single"/>
-        </w:rPr>
-        <w:t xml:space="preserve">Testen: </w:t>
+        </w:rPr>
+        <w:t>– Deze module is “global” zodat we deze opnieuw kunnen gebruiken als we meer games naast snake zouden bouwen.</w:t>
+      </w:r>
+    </w:p>
+    <w:p>
+      <w:pPr>
+        <w:pStyle w:val="Heading1"/>
+      </w:pPr>
+      <w:bookmarkStart w:id="3" w:name="_Toc31134376"/>
+      <w:r>
+        <w:t>Testen</w:t>
+      </w:r>
+      <w:bookmarkEnd w:id="3"/>
+    </w:p>
+    <w:p>
+      <w:r>
+        <w:t>Qua tests hebben we geprobeerd zoveel mogelijk de “happyflow” en de edge-cases te bereiken. Helaas hebben we hiervoor een concessie moeten doen: snake.js heeft een aantal meer publieke API’s dan we oorspronkelijk wilden hebben. Dit omdat de tests in snake.test.js anders niet goed konden testen of snake.js zijn werk doet zoals deze het zou moeten doen.</w:t>
+      </w:r>
+    </w:p>
+    <w:p>
+      <w:r>
+        <w:t>Omdat we besloten hebben chai en mocha te gebruiken heeft de testpagina zijn eigen uiterlijk (zie ook test.html voor deze pagina):</w:t>
+      </w:r>
+    </w:p>
+    <w:p>
+      <w:pPr>
+        <w:keepNext/>
+      </w:pPr>
+      <w:r>
+        <w:rPr>
+          <w:noProof/>
+        </w:rPr>
+        <w:drawing>
+          <wp:inline distT="0" distB="0" distL="0" distR="0" wp14:anchorId="2CDBA9AF" wp14:editId="733372F4">
+            <wp:extent cx="5760720" cy="3932555"/>
+            <wp:effectExtent l="76200" t="76200" r="68580" b="67945"/>
+            <wp:docPr id="2" name="Picture 2"/>
+            <wp:cNvGraphicFramePr>
+              <a:graphicFrameLocks xmlns:a="http://schemas.openxmlformats.org/drawingml/2006/main" noChangeAspect="1"/>
+            </wp:cNvGraphicFramePr>
+            <a:graphic xmlns:a="http://schemas.openxmlformats.org/drawingml/2006/main">
+              <a:graphicData uri="http://schemas.openxmlformats.org/drawingml/2006/picture">
+                <pic:pic xmlns:pic="http://schemas.openxmlformats.org/drawingml/2006/picture">
+                  <pic:nvPicPr>
+                    <pic:cNvPr id="1" name=""/>
+                    <pic:cNvPicPr/>
+                  </pic:nvPicPr>
+                  <pic:blipFill>
+                    <a:blip r:embed="rId7"/>
+                    <a:stretch>
+                      <a:fillRect/>
+                    </a:stretch>
+                  </pic:blipFill>
+                  <pic:spPr>
+                    <a:xfrm>
+                      <a:off x="0" y="0"/>
+                      <a:ext cx="5760720" cy="3932555"/>
+                    </a:xfrm>
+                    <a:prstGeom prst="rect">
+                      <a:avLst/>
+                    </a:prstGeom>
+                    <a:effectLst>
+                      <a:outerShdw blurRad="63500" algn="ctr" rotWithShape="0">
+                        <a:schemeClr val="bg2">
+                          <a:lumMod val="90000"/>
+                        </a:schemeClr>
+                      </a:outerShdw>
+                    </a:effectLst>
+                  </pic:spPr>
+                </pic:pic>
+              </a:graphicData>
+            </a:graphic>
+          </wp:inline>
+        </w:drawing>
+      </w:r>
+    </w:p>
+    <w:p>
+      <w:pPr>
+        <w:pStyle w:val="Caption"/>
+        <w:jc w:val="center"/>
+      </w:pPr>
+      <w:r>
+        <w:t xml:space="preserve">Figuur </w:t>
+      </w:r>
+      <w:r>
+        <w:fldChar w:fldCharType="begin"/>
+      </w:r>
+      <w:r>
+        <w:instrText xml:space="preserve"> SEQ Figuur \* ARABIC </w:instrText>
+      </w:r>
+      <w:r>
+        <w:fldChar w:fldCharType="separate"/>
+      </w:r>
+      <w:r>
+        <w:rPr>
+          <w:noProof/>
+        </w:rPr>
+        <w:t>1</w:t>
+      </w:r>
+      <w:r>
+        <w:fldChar w:fldCharType="end"/>
+      </w:r>
+      <w:r>
+        <w:t>: Screenshot van (een aantal van) de tests</w:t>
+      </w:r>
+    </w:p>
+    <w:p>
+      <w:r>
+        <w:t xml:space="preserve">De tests zijn ingedeeld op functionaliteit en maken gebruik van verschillende modules door elkaar heen. Dit omdat het functionele tests zijn, die kijken of inderdaad elke functie het juiste effect heeft en er geen neveneffecten zijn te vinden. </w:t>
+      </w:r>
+    </w:p>
+    <w:p>
+      <w:r>
+        <w:t>Om te voorkomen dat tests invloed hebben op elkaar begint (nagenoeg) elke test met een init() van de snake-module, waardoor we met “een schone lei” beginnen aan het testen.</w:t>
+      </w:r>
+    </w:p>
+    <w:p/>
+    <w:p>
+      <w:r>
+        <w:br w:type="page"/>
+      </w:r>
+    </w:p>
+    <w:p>
+      <w:pPr>
+        <w:pStyle w:val="Heading1"/>
+      </w:pPr>
+      <w:bookmarkStart w:id="4" w:name="_Toc31134377"/>
+      <w:r>
+        <w:lastRenderedPageBreak/>
+        <w:t>Extra onderdelen</w:t>
+      </w:r>
+      <w:bookmarkEnd w:id="4"/>
+    </w:p>
+    <w:p>
+      <w:r>
+        <w:t>Om het spel iets “completer” te maken hebben we een aantal extra onderdelen ingebouwd:</w:t>
+      </w:r>
+    </w:p>
+    <w:p>
+      <w:pPr>
+        <w:pStyle w:val="Heading2"/>
+      </w:pPr>
+      <w:bookmarkStart w:id="5" w:name="_Toc31134378"/>
+      <w:r>
+        <w:t>Werkende save-/load-functionaliteit</w:t>
+      </w:r>
+      <w:bookmarkEnd w:id="5"/>
+    </w:p>
+    <w:p>
+      <w:r>
+        <w:t>Naast het kunnen wegschrijven van data naar een fictieve server hebben we besloten ook functionaliteit in te bouwen voor het écht wegschrijven en ophalen van data. Dit gebeurt door middel van localStorage – Hier wordt de data opgeslagen in de browser zelf, waar alleen de gebruiker van die browser op die pagina daadwerkelijk de data kan ophalen en wegschrijven.</w:t>
+      </w:r>
+    </w:p>
+    <w:p>
+      <w:r>
+        <w:t>Door hiervan gebruik te maken kunnen we de “save game”- en “load game”-knoppen de functionaliteit geven die ze horen te hebben en is het spel dus ook verder te spelen op een later moment.</w:t>
+      </w:r>
+    </w:p>
+    <w:p>
+      <w:pPr>
+        <w:pStyle w:val="Heading2"/>
+      </w:pPr>
+      <w:bookmarkStart w:id="6" w:name="_Toc31134379"/>
+      <w:r>
+        <w:t>Veranderen snelheid van spel</w:t>
+      </w:r>
+      <w:bookmarkEnd w:id="6"/>
+    </w:p>
+    <w:p>
+      <w:r>
+        <w:t>Omdat we tijdens het testen opmerkten dat een snelheid van één stap per halve seconde aardig langzaam blijkt hebben we besloten een slider toe te voegen die de snelheid van de slang (het aantal stappen per seconde) aan kan passen.</w:t>
+      </w:r>
+    </w:p>
+    <w:p>
+      <w:r>
+        <w:t>Het werkt doordat we de waarde van de slider ophalen bij elke arrowKeyMove-call. Hierdoor wordt de snelheid van de slang dus geüpdatet bij de eerstvolgende wijziging van richting van de slang.</w:t>
+      </w:r>
+    </w:p>
+    <w:p>
+      <w:pPr>
+        <w:pStyle w:val="Heading2"/>
+      </w:pPr>
+      <w:bookmarkStart w:id="7" w:name="_Toc31134380"/>
+      <w:r>
+        <w:t>Punten en melding van winst/verlies</w:t>
+      </w:r>
+      <w:bookmarkEnd w:id="7"/>
+    </w:p>
+    <w:p>
+      <w:r>
+        <w:t>Na initiële testen merkten we op dat de speler niet genoeg feedback krijgt over het winnen/verliezen van de game. Dit wordt wel in de console log getoond, maar deze staat natuurlijk niet bij eenieder open. Om toch visuele feedback te geven hebben we besloten een deel van de pagina te reserveren voor tekst omtrent winst/verlies van de game.</w:t>
+      </w:r>
+    </w:p>
+    <w:p>
+      <w:pPr>
+        <w:pStyle w:val="Heading2"/>
+      </w:pPr>
+      <w:bookmarkStart w:id="8" w:name="_Toc31134381"/>
+      <w:r>
+        <w:t>Confetti bij winst</w:t>
+      </w:r>
+      <w:bookmarkEnd w:id="8"/>
+    </w:p>
+    <w:p>
+      <w:r>
+        <w:t>Om het winnen van een potje snake nog iets vrolijker te maken hebben we besloten om confetti naar beneden te laten dwarrelen. Dit gebeurt slechts voor een paar seconden (kan ingesteld worden) maar maakt het winnen (en spelen) van snake nét dat beetje leuker naar onze mening.</w:t>
+      </w:r>
+    </w:p>
+    <w:p>
+      <w:r>
+        <w:br w:type="page"/>
+      </w:r>
+    </w:p>
+    <w:p>
+      <w:pPr>
+        <w:pStyle w:val="Heading1"/>
+      </w:pPr>
+      <w:bookmarkStart w:id="9" w:name="_Toc31134382"/>
+      <w:r>
+        <w:lastRenderedPageBreak/>
+        <w:t>Bijlagen</w:t>
+      </w:r>
+      <w:bookmarkStart w:id="10" w:name="_GoBack"/>
+      <w:bookmarkEnd w:id="9"/>
+      <w:bookmarkEnd w:id="10"/>
+    </w:p>
+    <w:p>
+      <w:r>
+        <w:t xml:space="preserve">Een aantal bijlagen zijn meegeleverd. We hebben Google Drive gebruikt voor het onderhouden van een document waarin we onze taken verdeelden, en hebben gekozen voor het gebruik van Github voor het beheren van (versies van) onze code. </w:t>
+      </w:r>
+      <w:r>
+        <w:t>Beide zaken willen we meeleveren en dus is er gekozen voor het openstellen van de Github-repository en het meeleveren van een extractie van Google Drive.</w:t>
+      </w:r>
+    </w:p>
+    <w:p>
+      <w:r>
+        <w:t>Ze zijn te vinden onder de namen:</w:t>
+      </w:r>
+    </w:p>
+    <w:p>
+      <w:pPr>
+        <w:pStyle w:val="ListParagraph"/>
+        <w:numPr>
+          <w:ilvl w:val="0"/>
+          <w:numId w:val="2"/>
+        </w:numPr>
+      </w:pPr>
+      <w:r>
+        <w:t xml:space="preserve">Github: </w:t>
+      </w:r>
+      <w:hyperlink r:id="rId8" w:history="1">
+        <w:r>
+          <w:rPr>
+            <w:rStyle w:val="Hyperlink"/>
+          </w:rPr>
+          <w:t>https://github.com/lausandt/webproject</w:t>
+        </w:r>
+      </w:hyperlink>
+    </w:p>
+    <w:p>
+      <w:pPr>
+        <w:pStyle w:val="ListParagraph"/>
+        <w:numPr>
+          <w:ilvl w:val="0"/>
+          <w:numId w:val="2"/>
+        </w:numPr>
+        <w:rPr>
+          <w:lang w:val="en-US"/>
+        </w:rPr>
+      </w:pPr>
+      <w:r>
+        <w:rPr>
+          <w:lang w:val="en-US"/>
+        </w:rPr>
+        <w:t>Google Drive: google_drive_extractie.pdf</w:t>
       </w:r>
     </w:p>
     <w:sectPr>
@@ -667,8 +1669,124 @@
       </w:rPr>
     </w:lvl>
   </w:abstractNum>
+  <w:abstractNum w:abstractNumId="1" w15:restartNumberingAfterBreak="0">
+    <w:nsid w:val="541D1699"/>
+    <w:multiLevelType w:val="hybridMultilevel"/>
+    <w:tmpl w:val="4BC42CEA"/>
+    <w:lvl w:ilvl="0" w:tplc="04090001">
+      <w:start w:val="1"/>
+      <w:numFmt w:val="bullet"/>
+      <w:lvlText w:val=""/>
+      <w:lvlJc w:val="left"/>
+      <w:pPr>
+        <w:ind w:left="720" w:hanging="360"/>
+      </w:pPr>
+      <w:rPr>
+        <w:rFonts w:ascii="Symbol" w:hAnsi="Symbol" w:hint="default"/>
+      </w:rPr>
+    </w:lvl>
+    <w:lvl w:ilvl="1" w:tplc="04090003" w:tentative="1">
+      <w:start w:val="1"/>
+      <w:numFmt w:val="bullet"/>
+      <w:lvlText w:val="o"/>
+      <w:lvlJc w:val="left"/>
+      <w:pPr>
+        <w:ind w:left="1440" w:hanging="360"/>
+      </w:pPr>
+      <w:rPr>
+        <w:rFonts w:ascii="Courier New" w:hAnsi="Courier New" w:cs="Courier New" w:hint="default"/>
+      </w:rPr>
+    </w:lvl>
+    <w:lvl w:ilvl="2" w:tplc="04090005" w:tentative="1">
+      <w:start w:val="1"/>
+      <w:numFmt w:val="bullet"/>
+      <w:lvlText w:val=""/>
+      <w:lvlJc w:val="left"/>
+      <w:pPr>
+        <w:ind w:left="2160" w:hanging="360"/>
+      </w:pPr>
+      <w:rPr>
+        <w:rFonts w:ascii="Wingdings" w:hAnsi="Wingdings" w:hint="default"/>
+      </w:rPr>
+    </w:lvl>
+    <w:lvl w:ilvl="3" w:tplc="04090001" w:tentative="1">
+      <w:start w:val="1"/>
+      <w:numFmt w:val="bullet"/>
+      <w:lvlText w:val=""/>
+      <w:lvlJc w:val="left"/>
+      <w:pPr>
+        <w:ind w:left="2880" w:hanging="360"/>
+      </w:pPr>
+      <w:rPr>
+        <w:rFonts w:ascii="Symbol" w:hAnsi="Symbol" w:hint="default"/>
+      </w:rPr>
+    </w:lvl>
+    <w:lvl w:ilvl="4" w:tplc="04090003" w:tentative="1">
+      <w:start w:val="1"/>
+      <w:numFmt w:val="bullet"/>
+      <w:lvlText w:val="o"/>
+      <w:lvlJc w:val="left"/>
+      <w:pPr>
+        <w:ind w:left="3600" w:hanging="360"/>
+      </w:pPr>
+      <w:rPr>
+        <w:rFonts w:ascii="Courier New" w:hAnsi="Courier New" w:cs="Courier New" w:hint="default"/>
+      </w:rPr>
+    </w:lvl>
+    <w:lvl w:ilvl="5" w:tplc="04090005" w:tentative="1">
+      <w:start w:val="1"/>
+      <w:numFmt w:val="bullet"/>
+      <w:lvlText w:val=""/>
+      <w:lvlJc w:val="left"/>
+      <w:pPr>
+        <w:ind w:left="4320" w:hanging="360"/>
+      </w:pPr>
+      <w:rPr>
+        <w:rFonts w:ascii="Wingdings" w:hAnsi="Wingdings" w:hint="default"/>
+      </w:rPr>
+    </w:lvl>
+    <w:lvl w:ilvl="6" w:tplc="04090001" w:tentative="1">
+      <w:start w:val="1"/>
+      <w:numFmt w:val="bullet"/>
+      <w:lvlText w:val=""/>
+      <w:lvlJc w:val="left"/>
+      <w:pPr>
+        <w:ind w:left="5040" w:hanging="360"/>
+      </w:pPr>
+      <w:rPr>
+        <w:rFonts w:ascii="Symbol" w:hAnsi="Symbol" w:hint="default"/>
+      </w:rPr>
+    </w:lvl>
+    <w:lvl w:ilvl="7" w:tplc="04090003" w:tentative="1">
+      <w:start w:val="1"/>
+      <w:numFmt w:val="bullet"/>
+      <w:lvlText w:val="o"/>
+      <w:lvlJc w:val="left"/>
+      <w:pPr>
+        <w:ind w:left="5760" w:hanging="360"/>
+      </w:pPr>
+      <w:rPr>
+        <w:rFonts w:ascii="Courier New" w:hAnsi="Courier New" w:cs="Courier New" w:hint="default"/>
+      </w:rPr>
+    </w:lvl>
+    <w:lvl w:ilvl="8" w:tplc="04090005" w:tentative="1">
+      <w:start w:val="1"/>
+      <w:numFmt w:val="bullet"/>
+      <w:lvlText w:val=""/>
+      <w:lvlJc w:val="left"/>
+      <w:pPr>
+        <w:ind w:left="6480" w:hanging="360"/>
+      </w:pPr>
+      <w:rPr>
+        <w:rFonts w:ascii="Wingdings" w:hAnsi="Wingdings" w:hint="default"/>
+      </w:rPr>
+    </w:lvl>
+  </w:abstractNum>
   <w:num w:numId="1">
     <w:abstractNumId w:val="0"/>
+  </w:num>
+  <w:num w:numId="2">
+    <w:abstractNumId w:val="1"/>
   </w:num>
 </w:numbering>
 </file>
@@ -796,6 +1914,7 @@
     <w:lsdException w:name="HTML Sample" w:semiHidden="1" w:unhideWhenUsed="1"/>
     <w:lsdException w:name="HTML Typewriter" w:semiHidden="1" w:unhideWhenUsed="1"/>
     <w:lsdException w:name="HTML Variable" w:semiHidden="1" w:unhideWhenUsed="1"/>
+    <w:lsdException w:name="Normal Table" w:semiHidden="1" w:unhideWhenUsed="1"/>
     <w:lsdException w:name="annotation subject" w:semiHidden="1" w:unhideWhenUsed="1"/>
     <w:lsdException w:name="No List" w:semiHidden="1" w:unhideWhenUsed="1"/>
     <w:lsdException w:name="Outline List 1" w:semiHidden="1" w:unhideWhenUsed="1"/>
@@ -842,8 +1961,10 @@
     <w:lsdException w:name="Table Subtle 2" w:semiHidden="1" w:unhideWhenUsed="1"/>
     <w:lsdException w:name="Table Web 1" w:semiHidden="1" w:unhideWhenUsed="1"/>
     <w:lsdException w:name="Table Web 2" w:semiHidden="1" w:unhideWhenUsed="1"/>
+    <w:lsdException w:name="Table Web 3" w:semiHidden="1" w:unhideWhenUsed="1"/>
     <w:lsdException w:name="Balloon Text" w:semiHidden="1" w:unhideWhenUsed="1"/>
     <w:lsdException w:name="Table Grid" w:uiPriority="39"/>
+    <w:lsdException w:name="Table Theme" w:semiHidden="1" w:unhideWhenUsed="1"/>
     <w:lsdException w:name="Placeholder Text" w:semiHidden="1"/>
     <w:lsdException w:name="No Spacing" w:uiPriority="1" w:qFormat="1"/>
     <w:lsdException w:name="Light Shading" w:uiPriority="60"/>
@@ -1065,20 +2186,63 @@
     <w:lsdException w:name="Unresolved Mention" w:semiHidden="1" w:unhideWhenUsed="1"/>
     <w:lsdException w:name="Smart Link" w:semiHidden="1" w:unhideWhenUsed="1"/>
   </w:latentStyles>
-  <w:style w:type="paragraph" w:default="1" w:styleId="Standaard">
+  <w:style w:type="paragraph" w:default="1" w:styleId="Normal">
     <w:name w:val="Normal"/>
     <w:qFormat/>
     <w:rPr>
       <w:lang w:val="nl-NL"/>
     </w:rPr>
   </w:style>
-  <w:style w:type="character" w:default="1" w:styleId="Standaardalinea-lettertype">
+  <w:style w:type="paragraph" w:styleId="Heading1">
+    <w:name w:val="heading 1"/>
+    <w:basedOn w:val="Normal"/>
+    <w:next w:val="Normal"/>
+    <w:link w:val="Heading1Char"/>
+    <w:uiPriority w:val="9"/>
+    <w:qFormat/>
+    <w:rsid w:val="005F2B72"/>
+    <w:pPr>
+      <w:keepNext/>
+      <w:keepLines/>
+      <w:spacing w:before="240" w:after="0"/>
+      <w:outlineLvl w:val="0"/>
+    </w:pPr>
+    <w:rPr>
+      <w:rFonts w:asciiTheme="majorHAnsi" w:eastAsiaTheme="majorEastAsia" w:hAnsiTheme="majorHAnsi" w:cstheme="majorBidi"/>
+      <w:color w:val="2F5496" w:themeColor="accent1" w:themeShade="BF"/>
+      <w:sz w:val="32"/>
+      <w:szCs w:val="32"/>
+    </w:rPr>
+  </w:style>
+  <w:style w:type="paragraph" w:styleId="Heading2">
+    <w:name w:val="heading 2"/>
+    <w:basedOn w:val="Normal"/>
+    <w:next w:val="Normal"/>
+    <w:link w:val="Heading2Char"/>
+    <w:uiPriority w:val="9"/>
+    <w:unhideWhenUsed/>
+    <w:qFormat/>
+    <w:rsid w:val="005F2B72"/>
+    <w:pPr>
+      <w:keepNext/>
+      <w:keepLines/>
+      <w:spacing w:before="40" w:after="0"/>
+      <w:outlineLvl w:val="1"/>
+    </w:pPr>
+    <w:rPr>
+      <w:rFonts w:asciiTheme="majorHAnsi" w:eastAsiaTheme="majorEastAsia" w:hAnsiTheme="majorHAnsi" w:cstheme="majorBidi"/>
+      <w:color w:val="2F5496" w:themeColor="accent1" w:themeShade="BF"/>
+      <w:sz w:val="26"/>
+      <w:szCs w:val="26"/>
+    </w:rPr>
+  </w:style>
+  <w:style w:type="character" w:default="1" w:styleId="DefaultParagraphFont">
     <w:name w:val="Default Paragraph Font"/>
     <w:uiPriority w:val="1"/>
     <w:semiHidden/>
     <w:unhideWhenUsed/>
   </w:style>
-  <w:style w:type="table" w:default="1" w:styleId="Standaardtabel">
+  <w:style w:type="table" w:default="1" w:styleId="TableNormal">
     <w:name w:val="Normal Table"/>
     <w:uiPriority w:val="99"/>
     <w:semiHidden/>
@@ -1093,15 +2257,15 @@
       </w:tblCellMar>
     </w:tblPr>
   </w:style>
-  <w:style w:type="numbering" w:default="1" w:styleId="Geenlijst">
+  <w:style w:type="numbering" w:default="1" w:styleId="NoList">
     <w:name w:val="No List"/>
     <w:uiPriority w:val="99"/>
     <w:semiHidden/>
     <w:unhideWhenUsed/>
   </w:style>
-  <w:style w:type="paragraph" w:styleId="Lijstalinea">
+  <w:style w:type="paragraph" w:styleId="ListParagraph">
     <w:name w:val="List Paragraph"/>
-    <w:basedOn w:val="Standaard"/>
+    <w:basedOn w:val="Normal"/>
     <w:uiPriority w:val="34"/>
     <w:qFormat/>
     <w:rsid w:val="00FF2BF8"/>
@@ -1109,6 +2273,139 @@
       <w:ind w:left="720"/>
       <w:contextualSpacing/>
     </w:pPr>
+  </w:style>
+  <w:style w:type="character" w:customStyle="1" w:styleId="Heading1Char">
+    <w:name w:val="Heading 1 Char"/>
+    <w:basedOn w:val="DefaultParagraphFont"/>
+    <w:link w:val="Heading1"/>
+    <w:uiPriority w:val="9"/>
+    <w:rsid w:val="005F2B72"/>
+    <w:rPr>
+      <w:rFonts w:asciiTheme="majorHAnsi" w:eastAsiaTheme="majorEastAsia" w:hAnsiTheme="majorHAnsi" w:cstheme="majorBidi"/>
+      <w:color w:val="2F5496" w:themeColor="accent1" w:themeShade="BF"/>
+      <w:sz w:val="32"/>
+      <w:szCs w:val="32"/>
+      <w:lang w:val="nl-NL"/>
+    </w:rPr>
+  </w:style>
+  <w:style w:type="character" w:customStyle="1" w:styleId="Heading2Char">
+    <w:name w:val="Heading 2 Char"/>
+    <w:basedOn w:val="DefaultParagraphFont"/>
+    <w:link w:val="Heading2"/>
+    <w:uiPriority w:val="9"/>
+    <w:rsid w:val="005F2B72"/>
+    <w:rPr>
+      <w:rFonts w:asciiTheme="majorHAnsi" w:eastAsiaTheme="majorEastAsia" w:hAnsiTheme="majorHAnsi" w:cstheme="majorBidi"/>
+      <w:color w:val="2F5496" w:themeColor="accent1" w:themeShade="BF"/>
+      <w:sz w:val="26"/>
+      <w:szCs w:val="26"/>
+      <w:lang w:val="nl-NL"/>
+    </w:rPr>
+  </w:style>
+  <w:style w:type="paragraph" w:styleId="Title">
+    <w:name w:val="Title"/>
+    <w:basedOn w:val="Normal"/>
+    <w:next w:val="Normal"/>
+    <w:link w:val="TitleChar"/>
+    <w:uiPriority w:val="10"/>
+    <w:qFormat/>
+    <w:rsid w:val="005F2B72"/>
+    <w:pPr>
+      <w:spacing w:after="0" w:line="240" w:lineRule="auto"/>
+      <w:contextualSpacing/>
+    </w:pPr>
+    <w:rPr>
+      <w:rFonts w:asciiTheme="majorHAnsi" w:eastAsiaTheme="majorEastAsia" w:hAnsiTheme="majorHAnsi" w:cstheme="majorBidi"/>
+      <w:spacing w:val="-10"/>
+      <w:kern w:val="28"/>
+      <w:sz w:val="56"/>
+      <w:szCs w:val="56"/>
+    </w:rPr>
+  </w:style>
+  <w:style w:type="character" w:customStyle="1" w:styleId="TitleChar">
+    <w:name w:val="Title Char"/>
+    <w:basedOn w:val="DefaultParagraphFont"/>
+    <w:link w:val="Title"/>
+    <w:uiPriority w:val="10"/>
+    <w:rsid w:val="005F2B72"/>
+    <w:rPr>
+      <w:rFonts w:asciiTheme="majorHAnsi" w:eastAsiaTheme="majorEastAsia" w:hAnsiTheme="majorHAnsi" w:cstheme="majorBidi"/>
+      <w:spacing w:val="-10"/>
+      <w:kern w:val="28"/>
+      <w:sz w:val="56"/>
+      <w:szCs w:val="56"/>
+      <w:lang w:val="nl-NL"/>
+    </w:rPr>
+  </w:style>
+  <w:style w:type="paragraph" w:styleId="TOCHeading">
+    <w:name w:val="TOC Heading"/>
+    <w:basedOn w:val="Heading1"/>
+    <w:next w:val="Normal"/>
+    <w:uiPriority w:val="39"/>
+    <w:unhideWhenUsed/>
+    <w:qFormat/>
+    <w:rsid w:val="005F2B72"/>
+    <w:pPr>
+      <w:outlineLvl w:val="9"/>
+    </w:pPr>
+    <w:rPr>
+      <w:lang w:val="en-US"/>
+    </w:rPr>
+  </w:style>
+  <w:style w:type="paragraph" w:styleId="TOC1">
+    <w:name w:val="toc 1"/>
+    <w:basedOn w:val="Normal"/>
+    <w:next w:val="Normal"/>
+    <w:autoRedefine/>
+    <w:uiPriority w:val="39"/>
+    <w:unhideWhenUsed/>
+    <w:rsid w:val="005F2B72"/>
+    <w:pPr>
+      <w:spacing w:after="100"/>
+    </w:pPr>
+  </w:style>
+  <w:style w:type="paragraph" w:styleId="TOC2">
+    <w:name w:val="toc 2"/>
+    <w:basedOn w:val="Normal"/>
+    <w:next w:val="Normal"/>
+    <w:autoRedefine/>
+    <w:uiPriority w:val="39"/>
+    <w:unhideWhenUsed/>
+    <w:rsid w:val="005F2B72"/>
+    <w:pPr>
+      <w:spacing w:after="100"/>
+      <w:ind w:left="220"/>
+    </w:pPr>
+  </w:style>
+  <w:style w:type="character" w:styleId="Hyperlink">
+    <w:name w:val="Hyperlink"/>
+    <w:basedOn w:val="DefaultParagraphFont"/>
+    <w:uiPriority w:val="99"/>
+    <w:unhideWhenUsed/>
+    <w:rsid w:val="005F2B72"/>
+    <w:rPr>
+      <w:color w:val="0563C1" w:themeColor="hyperlink"/>
+      <w:u w:val="single"/>
+    </w:rPr>
+  </w:style>
+  <w:style w:type="paragraph" w:styleId="Caption">
+    <w:name w:val="caption"/>
+    <w:basedOn w:val="Normal"/>
+    <w:next w:val="Normal"/>
+    <w:uiPriority w:val="35"/>
+    <w:unhideWhenUsed/>
+    <w:qFormat/>
+    <w:rsid w:val="005F2B72"/>
+    <w:pPr>
+      <w:spacing w:after="200" w:line="240" w:lineRule="auto"/>
+    </w:pPr>
+    <w:rPr>
+      <w:i/>
+      <w:iCs/>
+      <w:color w:val="44546A" w:themeColor="text2"/>
+      <w:sz w:val="18"/>
+      <w:szCs w:val="18"/>
+    </w:rPr>
   </w:style>
 </w:styles>
 </file>
@@ -1406,4 +2703,16 @@
     </a:ext>
   </a:extLst>
 </a:theme>
+</file>
+
+<file path=customXml/item1.xml><?xml version="1.0" encoding="utf-8"?>
+<b:Sources xmlns:b="http://schemas.openxmlformats.org/officeDocument/2006/bibliography" xmlns="http://schemas.openxmlformats.org/officeDocument/2006/bibliography" SelectedStyle="\APASixthEditionOfficeOnline.xsl" StyleName="APA" Version="6"/>
+</file>
+
+<file path=customXml/itemProps1.xml><?xml version="1.0" encoding="utf-8"?>
+<ds:datastoreItem xmlns:ds="http://schemas.openxmlformats.org/officeDocument/2006/customXml" ds:itemID="{D42CFC90-171F-4D7C-B58A-502E175F6D67}">
+  <ds:schemaRefs>
+    <ds:schemaRef ds:uri="http://schemas.openxmlformats.org/officeDocument/2006/bibliography"/>
+  </ds:schemaRefs>
+</ds:datastoreItem>
 </file>
</xml_diff>